<commit_message>
Module 1 & 2
</commit_message>
<xml_diff>
--- a/IntroductionToAlgorithm.docx
+++ b/IntroductionToAlgorithm.docx
@@ -27,6 +27,7 @@
     </w:p>
     <w:p>
       <w:pPr>
+        <w:spacing w:after="0"/>
         <w:rPr>
           <w:b/>
           <w:color w:val="00B050"/>
@@ -34,19 +35,1442 @@
           <w:szCs w:val="24"/>
         </w:rPr>
       </w:pPr>
-    </w:p>
-    <w:p>
-      <w:pPr>
+      <w:r>
         <w:rPr>
           <w:b/>
           <w:color w:val="00B050"/>
           <w:sz w:val="40"/>
           <w:szCs w:val="24"/>
         </w:rPr>
+        <w:t>Module 01:</w:t>
+      </w:r>
+    </w:p>
+    <w:p>
+      <w:pPr>
+        <w:spacing w:after="0"/>
+        <w:rPr>
+          <w:b/>
+          <w:color w:val="00B050"/>
+          <w:sz w:val="40"/>
+          <w:szCs w:val="24"/>
+        </w:rPr>
+      </w:pPr>
+      <w:r>
+        <w:rPr>
+          <w:b/>
+          <w:color w:val="00B050"/>
+          <w:sz w:val="40"/>
+          <w:szCs w:val="24"/>
+        </w:rPr>
+        <w:t>Adjacency Matrix:</w:t>
+      </w:r>
+      <w:r>
+        <w:rPr>
+          <w:b/>
+          <w:noProof/>
+          <w:color w:val="00B050"/>
+          <w:sz w:val="40"/>
+          <w:szCs w:val="24"/>
+        </w:rPr>
+        <w:drawing>
+          <wp:inline distT="0" distB="0" distL="0" distR="0">
+            <wp:extent cx="6859121" cy="2346512"/>
+            <wp:effectExtent l="19050" t="0" r="0" b="0"/>
+            <wp:docPr id="7" name="Picture 7"/>
+            <wp:cNvGraphicFramePr>
+              <a:graphicFrameLocks xmlns:a="http://schemas.openxmlformats.org/drawingml/2006/main" noChangeAspect="1"/>
+            </wp:cNvGraphicFramePr>
+            <a:graphic xmlns:a="http://schemas.openxmlformats.org/drawingml/2006/main">
+              <a:graphicData uri="http://schemas.openxmlformats.org/drawingml/2006/picture">
+                <pic:pic xmlns:pic="http://schemas.openxmlformats.org/drawingml/2006/picture">
+                  <pic:nvPicPr>
+                    <pic:cNvPr id="0" name="Picture 7"/>
+                    <pic:cNvPicPr>
+                      <a:picLocks noChangeAspect="1" noChangeArrowheads="1"/>
+                    </pic:cNvPicPr>
+                  </pic:nvPicPr>
+                  <pic:blipFill>
+                    <a:blip r:embed="rId8"/>
+                    <a:srcRect t="10279" b="22996"/>
+                    <a:stretch>
+                      <a:fillRect/>
+                    </a:stretch>
+                  </pic:blipFill>
+                  <pic:spPr bwMode="auto">
+                    <a:xfrm>
+                      <a:off x="0" y="0"/>
+                      <a:ext cx="6859121" cy="2346512"/>
+                    </a:xfrm>
+                    <a:prstGeom prst="rect">
+                      <a:avLst/>
+                    </a:prstGeom>
+                    <a:noFill/>
+                    <a:ln w="9525">
+                      <a:noFill/>
+                      <a:miter lim="800000"/>
+                      <a:headEnd/>
+                      <a:tailEnd/>
+                    </a:ln>
+                  </pic:spPr>
+                </pic:pic>
+              </a:graphicData>
+            </a:graphic>
+          </wp:inline>
+        </w:drawing>
+      </w:r>
+      <w:r>
+        <w:rPr>
+          <w:b/>
+          <w:noProof/>
+          <w:color w:val="00B050"/>
+          <w:sz w:val="40"/>
+          <w:szCs w:val="24"/>
+        </w:rPr>
+        <w:drawing>
+          <wp:inline distT="0" distB="0" distL="0" distR="0">
+            <wp:extent cx="6859121" cy="1916206"/>
+            <wp:effectExtent l="19050" t="0" r="0" b="0"/>
+            <wp:docPr id="4" name="Picture 4"/>
+            <wp:cNvGraphicFramePr>
+              <a:graphicFrameLocks xmlns:a="http://schemas.openxmlformats.org/drawingml/2006/main" noChangeAspect="1"/>
+            </wp:cNvGraphicFramePr>
+            <a:graphic xmlns:a="http://schemas.openxmlformats.org/drawingml/2006/main">
+              <a:graphicData uri="http://schemas.openxmlformats.org/drawingml/2006/picture">
+                <pic:pic xmlns:pic="http://schemas.openxmlformats.org/drawingml/2006/picture">
+                  <pic:nvPicPr>
+                    <pic:cNvPr id="0" name="Picture 4"/>
+                    <pic:cNvPicPr>
+                      <a:picLocks noChangeAspect="1" noChangeArrowheads="1"/>
+                    </pic:cNvPicPr>
+                  </pic:nvPicPr>
+                  <pic:blipFill>
+                    <a:blip r:embed="rId9"/>
+                    <a:srcRect t="16028" b="22996"/>
+                    <a:stretch>
+                      <a:fillRect/>
+                    </a:stretch>
+                  </pic:blipFill>
+                  <pic:spPr bwMode="auto">
+                    <a:xfrm>
+                      <a:off x="0" y="0"/>
+                      <a:ext cx="6859121" cy="1916206"/>
+                    </a:xfrm>
+                    <a:prstGeom prst="rect">
+                      <a:avLst/>
+                    </a:prstGeom>
+                    <a:noFill/>
+                    <a:ln w="9525">
+                      <a:noFill/>
+                      <a:miter lim="800000"/>
+                      <a:headEnd/>
+                      <a:tailEnd/>
+                    </a:ln>
+                  </pic:spPr>
+                </pic:pic>
+              </a:graphicData>
+            </a:graphic>
+          </wp:inline>
+        </w:drawing>
+      </w:r>
+      <w:r>
+        <w:rPr>
+          <w:b/>
+          <w:noProof/>
+          <w:color w:val="00B050"/>
+          <w:sz w:val="40"/>
+          <w:szCs w:val="24"/>
+        </w:rPr>
+        <w:drawing>
+          <wp:inline distT="0" distB="0" distL="0" distR="0">
+            <wp:extent cx="6859121" cy="3469341"/>
+            <wp:effectExtent l="19050" t="0" r="0" b="0"/>
+            <wp:docPr id="1" name="Picture 1"/>
+            <wp:cNvGraphicFramePr>
+              <a:graphicFrameLocks xmlns:a="http://schemas.openxmlformats.org/drawingml/2006/main" noChangeAspect="1"/>
+            </wp:cNvGraphicFramePr>
+            <a:graphic xmlns:a="http://schemas.openxmlformats.org/drawingml/2006/main">
+              <a:graphicData uri="http://schemas.openxmlformats.org/drawingml/2006/picture">
+                <pic:pic xmlns:pic="http://schemas.openxmlformats.org/drawingml/2006/picture">
+                  <pic:nvPicPr>
+                    <pic:cNvPr id="0" name="Picture 1"/>
+                    <pic:cNvPicPr>
+                      <a:picLocks noChangeAspect="1" noChangeArrowheads="1"/>
+                    </pic:cNvPicPr>
+                  </pic:nvPicPr>
+                  <pic:blipFill>
+                    <a:blip r:embed="rId10"/>
+                    <a:srcRect t="6446" b="3659"/>
+                    <a:stretch>
+                      <a:fillRect/>
+                    </a:stretch>
+                  </pic:blipFill>
+                  <pic:spPr bwMode="auto">
+                    <a:xfrm>
+                      <a:off x="0" y="0"/>
+                      <a:ext cx="6859121" cy="3469341"/>
+                    </a:xfrm>
+                    <a:prstGeom prst="rect">
+                      <a:avLst/>
+                    </a:prstGeom>
+                    <a:noFill/>
+                    <a:ln w="9525">
+                      <a:noFill/>
+                      <a:miter lim="800000"/>
+                      <a:headEnd/>
+                      <a:tailEnd/>
+                    </a:ln>
+                  </pic:spPr>
+                </pic:pic>
+              </a:graphicData>
+            </a:graphic>
+          </wp:inline>
+        </w:drawing>
+      </w:r>
+    </w:p>
+    <w:p>
+      <w:pPr>
+        <w:spacing w:after="0"/>
+        <w:rPr>
+          <w:b/>
+          <w:color w:val="00B050"/>
+          <w:sz w:val="40"/>
+          <w:szCs w:val="24"/>
+        </w:rPr>
+      </w:pPr>
+      <w:r>
+        <w:rPr>
+          <w:b/>
+          <w:color w:val="00B050"/>
+          <w:sz w:val="40"/>
+          <w:szCs w:val="24"/>
+        </w:rPr>
+        <w:lastRenderedPageBreak/>
+        <w:t xml:space="preserve"> Adjacency List:</w:t>
+      </w:r>
+    </w:p>
+    <w:p>
+      <w:pPr>
+        <w:spacing w:after="0"/>
+        <w:rPr>
+          <w:b/>
+          <w:color w:val="00B050"/>
+          <w:sz w:val="40"/>
+          <w:szCs w:val="24"/>
+        </w:rPr>
+      </w:pPr>
+      <w:r>
+        <w:rPr>
+          <w:b/>
+          <w:noProof/>
+          <w:color w:val="00B050"/>
+          <w:sz w:val="40"/>
+          <w:szCs w:val="24"/>
+        </w:rPr>
+        <w:drawing>
+          <wp:inline distT="0" distB="0" distL="0" distR="0">
+            <wp:extent cx="6085915" cy="2467536"/>
+            <wp:effectExtent l="19050" t="0" r="0" b="0"/>
+            <wp:docPr id="10" name="Picture 10"/>
+            <wp:cNvGraphicFramePr>
+              <a:graphicFrameLocks xmlns:a="http://schemas.openxmlformats.org/drawingml/2006/main" noChangeAspect="1"/>
+            </wp:cNvGraphicFramePr>
+            <a:graphic xmlns:a="http://schemas.openxmlformats.org/drawingml/2006/main">
+              <a:graphicData uri="http://schemas.openxmlformats.org/drawingml/2006/picture">
+                <pic:pic xmlns:pic="http://schemas.openxmlformats.org/drawingml/2006/picture">
+                  <pic:nvPicPr>
+                    <pic:cNvPr id="0" name="Picture 10"/>
+                    <pic:cNvPicPr>
+                      <a:picLocks noChangeAspect="1" noChangeArrowheads="1"/>
+                    </pic:cNvPicPr>
+                  </pic:nvPicPr>
+                  <pic:blipFill>
+                    <a:blip r:embed="rId11"/>
+                    <a:srcRect t="10453" r="11273" b="16376"/>
+                    <a:stretch>
+                      <a:fillRect/>
+                    </a:stretch>
+                  </pic:blipFill>
+                  <pic:spPr bwMode="auto">
+                    <a:xfrm>
+                      <a:off x="0" y="0"/>
+                      <a:ext cx="6085915" cy="2467536"/>
+                    </a:xfrm>
+                    <a:prstGeom prst="rect">
+                      <a:avLst/>
+                    </a:prstGeom>
+                    <a:noFill/>
+                    <a:ln w="9525">
+                      <a:noFill/>
+                      <a:miter lim="800000"/>
+                      <a:headEnd/>
+                      <a:tailEnd/>
+                    </a:ln>
+                  </pic:spPr>
+                </pic:pic>
+              </a:graphicData>
+            </a:graphic>
+          </wp:inline>
+        </w:drawing>
+      </w:r>
+      <w:r>
+        <w:rPr>
+          <w:b/>
+          <w:noProof/>
+          <w:color w:val="00B050"/>
+          <w:sz w:val="40"/>
+          <w:szCs w:val="24"/>
+        </w:rPr>
+        <w:drawing>
+          <wp:inline distT="0" distB="0" distL="0" distR="0">
+            <wp:extent cx="6085915" cy="2447364"/>
+            <wp:effectExtent l="19050" t="0" r="0" b="0"/>
+            <wp:docPr id="13" name="Picture 13"/>
+            <wp:cNvGraphicFramePr>
+              <a:graphicFrameLocks xmlns:a="http://schemas.openxmlformats.org/drawingml/2006/main" noChangeAspect="1"/>
+            </wp:cNvGraphicFramePr>
+            <a:graphic xmlns:a="http://schemas.openxmlformats.org/drawingml/2006/main">
+              <a:graphicData uri="http://schemas.openxmlformats.org/drawingml/2006/picture">
+                <pic:pic xmlns:pic="http://schemas.openxmlformats.org/drawingml/2006/picture">
+                  <pic:nvPicPr>
+                    <pic:cNvPr id="0" name="Picture 13"/>
+                    <pic:cNvPicPr>
+                      <a:picLocks noChangeAspect="1" noChangeArrowheads="1"/>
+                    </pic:cNvPicPr>
+                  </pic:nvPicPr>
+                  <pic:blipFill>
+                    <a:blip r:embed="rId12"/>
+                    <a:srcRect t="6794" r="11273" b="12544"/>
+                    <a:stretch>
+                      <a:fillRect/>
+                    </a:stretch>
+                  </pic:blipFill>
+                  <pic:spPr bwMode="auto">
+                    <a:xfrm>
+                      <a:off x="0" y="0"/>
+                      <a:ext cx="6085917" cy="2447365"/>
+                    </a:xfrm>
+                    <a:prstGeom prst="rect">
+                      <a:avLst/>
+                    </a:prstGeom>
+                    <a:noFill/>
+                    <a:ln w="9525">
+                      <a:noFill/>
+                      <a:miter lim="800000"/>
+                      <a:headEnd/>
+                      <a:tailEnd/>
+                    </a:ln>
+                  </pic:spPr>
+                </pic:pic>
+              </a:graphicData>
+            </a:graphic>
+          </wp:inline>
+        </w:drawing>
+      </w:r>
+      <w:r>
+        <w:rPr>
+          <w:b/>
+          <w:noProof/>
+          <w:color w:val="00B050"/>
+          <w:sz w:val="40"/>
+          <w:szCs w:val="24"/>
+        </w:rPr>
+        <w:drawing>
+          <wp:inline distT="0" distB="0" distL="0" distR="0">
+            <wp:extent cx="6098481" cy="3509683"/>
+            <wp:effectExtent l="19050" t="0" r="0" b="0"/>
+            <wp:docPr id="16" name="Picture 16"/>
+            <wp:cNvGraphicFramePr>
+              <a:graphicFrameLocks xmlns:a="http://schemas.openxmlformats.org/drawingml/2006/main" noChangeAspect="1"/>
+            </wp:cNvGraphicFramePr>
+            <a:graphic xmlns:a="http://schemas.openxmlformats.org/drawingml/2006/main">
+              <a:graphicData uri="http://schemas.openxmlformats.org/drawingml/2006/picture">
+                <pic:pic xmlns:pic="http://schemas.openxmlformats.org/drawingml/2006/picture">
+                  <pic:nvPicPr>
+                    <pic:cNvPr id="0" name="Picture 16"/>
+                    <pic:cNvPicPr>
+                      <a:picLocks noChangeAspect="1" noChangeArrowheads="1"/>
+                    </pic:cNvPicPr>
+                  </pic:nvPicPr>
+                  <pic:blipFill>
+                    <a:blip r:embed="rId13"/>
+                    <a:srcRect l="4821" t="4878" r="6338" b="4150"/>
+                    <a:stretch>
+                      <a:fillRect/>
+                    </a:stretch>
+                  </pic:blipFill>
+                  <pic:spPr bwMode="auto">
+                    <a:xfrm>
+                      <a:off x="0" y="0"/>
+                      <a:ext cx="6098481" cy="3509683"/>
+                    </a:xfrm>
+                    <a:prstGeom prst="rect">
+                      <a:avLst/>
+                    </a:prstGeom>
+                    <a:noFill/>
+                    <a:ln w="9525">
+                      <a:noFill/>
+                      <a:miter lim="800000"/>
+                      <a:headEnd/>
+                      <a:tailEnd/>
+                    </a:ln>
+                  </pic:spPr>
+                </pic:pic>
+              </a:graphicData>
+            </a:graphic>
+          </wp:inline>
+        </w:drawing>
+      </w:r>
+    </w:p>
+    <w:p>
+      <w:pPr>
+        <w:spacing w:after="0"/>
+        <w:rPr>
+          <w:b/>
+          <w:color w:val="00B050"/>
+          <w:sz w:val="40"/>
+          <w:szCs w:val="24"/>
+        </w:rPr>
+      </w:pPr>
+    </w:p>
+    <w:p>
+      <w:pPr>
+        <w:spacing w:after="0"/>
+        <w:rPr>
+          <w:b/>
+          <w:color w:val="00B050"/>
+          <w:sz w:val="40"/>
+          <w:szCs w:val="24"/>
+        </w:rPr>
+      </w:pPr>
+      <w:r>
+        <w:rPr>
+          <w:b/>
+          <w:color w:val="00B050"/>
+          <w:sz w:val="40"/>
+          <w:szCs w:val="24"/>
+        </w:rPr>
+        <w:lastRenderedPageBreak/>
+        <w:t>STL Pair:</w:t>
+      </w:r>
+    </w:p>
+    <w:p>
+      <w:pPr>
+        <w:spacing w:after="0"/>
+        <w:rPr>
+          <w:b/>
+          <w:color w:val="00B050"/>
+          <w:sz w:val="40"/>
+          <w:szCs w:val="24"/>
+        </w:rPr>
+      </w:pPr>
+      <w:r>
+        <w:rPr>
+          <w:b/>
+          <w:noProof/>
+          <w:color w:val="00B050"/>
+          <w:sz w:val="40"/>
+          <w:szCs w:val="24"/>
+        </w:rPr>
+        <w:drawing>
+          <wp:inline distT="0" distB="0" distL="0" distR="0">
+            <wp:extent cx="5231130" cy="1532965"/>
+            <wp:effectExtent l="19050" t="0" r="7620" b="0"/>
+            <wp:docPr id="19" name="Picture 19"/>
+            <wp:cNvGraphicFramePr>
+              <a:graphicFrameLocks xmlns:a="http://schemas.openxmlformats.org/drawingml/2006/main" noChangeAspect="1"/>
+            </wp:cNvGraphicFramePr>
+            <a:graphic xmlns:a="http://schemas.openxmlformats.org/drawingml/2006/main">
+              <a:graphicData uri="http://schemas.openxmlformats.org/drawingml/2006/picture">
+                <pic:pic xmlns:pic="http://schemas.openxmlformats.org/drawingml/2006/picture">
+                  <pic:nvPicPr>
+                    <pic:cNvPr id="0" name="Picture 19"/>
+                    <pic:cNvPicPr>
+                      <a:picLocks noChangeAspect="1" noChangeArrowheads="1"/>
+                    </pic:cNvPicPr>
+                  </pic:nvPicPr>
+                  <pic:blipFill>
+                    <a:blip r:embed="rId14"/>
+                    <a:srcRect l="19915" t="5575" r="3823" b="54704"/>
+                    <a:stretch>
+                      <a:fillRect/>
+                    </a:stretch>
+                  </pic:blipFill>
+                  <pic:spPr bwMode="auto">
+                    <a:xfrm>
+                      <a:off x="0" y="0"/>
+                      <a:ext cx="5231130" cy="1532965"/>
+                    </a:xfrm>
+                    <a:prstGeom prst="rect">
+                      <a:avLst/>
+                    </a:prstGeom>
+                    <a:noFill/>
+                    <a:ln w="9525">
+                      <a:noFill/>
+                      <a:miter lim="800000"/>
+                      <a:headEnd/>
+                      <a:tailEnd/>
+                    </a:ln>
+                  </pic:spPr>
+                </pic:pic>
+              </a:graphicData>
+            </a:graphic>
+          </wp:inline>
+        </w:drawing>
+      </w:r>
+    </w:p>
+    <w:p>
+      <w:pPr>
+        <w:spacing w:after="0"/>
+        <w:rPr>
+          <w:b/>
+          <w:color w:val="00B050"/>
+          <w:sz w:val="40"/>
+          <w:szCs w:val="24"/>
+        </w:rPr>
+      </w:pPr>
+    </w:p>
+    <w:p>
+      <w:pPr>
+        <w:spacing w:after="0"/>
+        <w:rPr>
+          <w:b/>
+          <w:color w:val="00B050"/>
+          <w:sz w:val="40"/>
+          <w:szCs w:val="24"/>
+        </w:rPr>
+      </w:pPr>
+      <w:r>
+        <w:rPr>
+          <w:b/>
+          <w:noProof/>
+          <w:color w:val="00B050"/>
+          <w:sz w:val="40"/>
+          <w:szCs w:val="24"/>
+        </w:rPr>
+        <w:drawing>
+          <wp:inline distT="0" distB="0" distL="0" distR="0">
+            <wp:extent cx="6858000" cy="3856119"/>
+            <wp:effectExtent l="19050" t="0" r="0" b="0"/>
+            <wp:docPr id="22" name="Picture 22"/>
+            <wp:cNvGraphicFramePr>
+              <a:graphicFrameLocks xmlns:a="http://schemas.openxmlformats.org/drawingml/2006/main" noChangeAspect="1"/>
+            </wp:cNvGraphicFramePr>
+            <a:graphic xmlns:a="http://schemas.openxmlformats.org/drawingml/2006/main">
+              <a:graphicData uri="http://schemas.openxmlformats.org/drawingml/2006/picture">
+                <pic:pic xmlns:pic="http://schemas.openxmlformats.org/drawingml/2006/picture">
+                  <pic:nvPicPr>
+                    <pic:cNvPr id="0" name="Picture 22"/>
+                    <pic:cNvPicPr>
+                      <a:picLocks noChangeAspect="1" noChangeArrowheads="1"/>
+                    </pic:cNvPicPr>
+                  </pic:nvPicPr>
+                  <pic:blipFill>
+                    <a:blip r:embed="rId15"/>
+                    <a:srcRect/>
+                    <a:stretch>
+                      <a:fillRect/>
+                    </a:stretch>
+                  </pic:blipFill>
+                  <pic:spPr bwMode="auto">
+                    <a:xfrm>
+                      <a:off x="0" y="0"/>
+                      <a:ext cx="6858000" cy="3856119"/>
+                    </a:xfrm>
+                    <a:prstGeom prst="rect">
+                      <a:avLst/>
+                    </a:prstGeom>
+                    <a:noFill/>
+                    <a:ln w="9525">
+                      <a:noFill/>
+                      <a:miter lim="800000"/>
+                      <a:headEnd/>
+                      <a:tailEnd/>
+                    </a:ln>
+                  </pic:spPr>
+                </pic:pic>
+              </a:graphicData>
+            </a:graphic>
+          </wp:inline>
+        </w:drawing>
+      </w:r>
+    </w:p>
+    <w:p>
+      <w:pPr>
+        <w:spacing w:after="0"/>
+        <w:rPr>
+          <w:b/>
+          <w:color w:val="00B050"/>
+          <w:sz w:val="40"/>
+          <w:szCs w:val="24"/>
+        </w:rPr>
+      </w:pPr>
+      <w:r>
+        <w:rPr>
+          <w:b/>
+          <w:noProof/>
+          <w:color w:val="00B050"/>
+          <w:sz w:val="40"/>
+          <w:szCs w:val="24"/>
+        </w:rPr>
+        <w:lastRenderedPageBreak/>
+        <w:drawing>
+          <wp:inline distT="0" distB="0" distL="0" distR="0">
+            <wp:extent cx="6858000" cy="3856119"/>
+            <wp:effectExtent l="19050" t="0" r="0" b="0"/>
+            <wp:docPr id="25" name="Picture 25"/>
+            <wp:cNvGraphicFramePr>
+              <a:graphicFrameLocks xmlns:a="http://schemas.openxmlformats.org/drawingml/2006/main" noChangeAspect="1"/>
+            </wp:cNvGraphicFramePr>
+            <a:graphic xmlns:a="http://schemas.openxmlformats.org/drawingml/2006/main">
+              <a:graphicData uri="http://schemas.openxmlformats.org/drawingml/2006/picture">
+                <pic:pic xmlns:pic="http://schemas.openxmlformats.org/drawingml/2006/picture">
+                  <pic:nvPicPr>
+                    <pic:cNvPr id="0" name="Picture 25"/>
+                    <pic:cNvPicPr>
+                      <a:picLocks noChangeAspect="1" noChangeArrowheads="1"/>
+                    </pic:cNvPicPr>
+                  </pic:nvPicPr>
+                  <pic:blipFill>
+                    <a:blip r:embed="rId16"/>
+                    <a:srcRect/>
+                    <a:stretch>
+                      <a:fillRect/>
+                    </a:stretch>
+                  </pic:blipFill>
+                  <pic:spPr bwMode="auto">
+                    <a:xfrm>
+                      <a:off x="0" y="0"/>
+                      <a:ext cx="6858000" cy="3856119"/>
+                    </a:xfrm>
+                    <a:prstGeom prst="rect">
+                      <a:avLst/>
+                    </a:prstGeom>
+                    <a:noFill/>
+                    <a:ln w="9525">
+                      <a:noFill/>
+                      <a:miter lim="800000"/>
+                      <a:headEnd/>
+                      <a:tailEnd/>
+                    </a:ln>
+                  </pic:spPr>
+                </pic:pic>
+              </a:graphicData>
+            </a:graphic>
+          </wp:inline>
+        </w:drawing>
+      </w:r>
+      <w:r>
+        <w:rPr>
+          <w:b/>
+          <w:noProof/>
+          <w:color w:val="00B050"/>
+          <w:sz w:val="40"/>
+          <w:szCs w:val="24"/>
+        </w:rPr>
+        <w:drawing>
+          <wp:inline distT="0" distB="0" distL="0" distR="0">
+            <wp:extent cx="6858000" cy="3856119"/>
+            <wp:effectExtent l="19050" t="0" r="0" b="0"/>
+            <wp:docPr id="28" name="Picture 28"/>
+            <wp:cNvGraphicFramePr>
+              <a:graphicFrameLocks xmlns:a="http://schemas.openxmlformats.org/drawingml/2006/main" noChangeAspect="1"/>
+            </wp:cNvGraphicFramePr>
+            <a:graphic xmlns:a="http://schemas.openxmlformats.org/drawingml/2006/main">
+              <a:graphicData uri="http://schemas.openxmlformats.org/drawingml/2006/picture">
+                <pic:pic xmlns:pic="http://schemas.openxmlformats.org/drawingml/2006/picture">
+                  <pic:nvPicPr>
+                    <pic:cNvPr id="0" name="Picture 28"/>
+                    <pic:cNvPicPr>
+                      <a:picLocks noChangeAspect="1" noChangeArrowheads="1"/>
+                    </pic:cNvPicPr>
+                  </pic:nvPicPr>
+                  <pic:blipFill>
+                    <a:blip r:embed="rId17"/>
+                    <a:srcRect/>
+                    <a:stretch>
+                      <a:fillRect/>
+                    </a:stretch>
+                  </pic:blipFill>
+                  <pic:spPr bwMode="auto">
+                    <a:xfrm>
+                      <a:off x="0" y="0"/>
+                      <a:ext cx="6858000" cy="3856119"/>
+                    </a:xfrm>
+                    <a:prstGeom prst="rect">
+                      <a:avLst/>
+                    </a:prstGeom>
+                    <a:noFill/>
+                    <a:ln w="9525">
+                      <a:noFill/>
+                      <a:miter lim="800000"/>
+                      <a:headEnd/>
+                      <a:tailEnd/>
+                    </a:ln>
+                  </pic:spPr>
+                </pic:pic>
+              </a:graphicData>
+            </a:graphic>
+          </wp:inline>
+        </w:drawing>
+      </w:r>
+    </w:p>
+    <w:p>
+      <w:pPr>
+        <w:spacing w:after="0"/>
+        <w:rPr>
+          <w:b/>
+          <w:color w:val="00B050"/>
+          <w:sz w:val="40"/>
+          <w:szCs w:val="24"/>
+        </w:rPr>
+      </w:pPr>
+    </w:p>
+    <w:p>
+      <w:pPr>
+        <w:spacing w:after="0"/>
+        <w:rPr>
+          <w:b/>
+          <w:color w:val="00B050"/>
+          <w:sz w:val="40"/>
+          <w:szCs w:val="24"/>
+        </w:rPr>
+      </w:pPr>
+    </w:p>
+    <w:p>
+      <w:pPr>
+        <w:spacing w:after="0"/>
+        <w:rPr>
+          <w:b/>
+          <w:color w:val="00B050"/>
+          <w:sz w:val="40"/>
+          <w:szCs w:val="24"/>
+        </w:rPr>
+      </w:pPr>
+    </w:p>
+    <w:p>
+      <w:pPr>
+        <w:spacing w:after="0"/>
+        <w:rPr>
+          <w:b/>
+          <w:color w:val="00B050"/>
+          <w:sz w:val="40"/>
+          <w:szCs w:val="24"/>
+        </w:rPr>
+      </w:pPr>
+    </w:p>
+    <w:p>
+      <w:pPr>
+        <w:spacing w:after="0"/>
+        <w:rPr>
+          <w:color w:val="00B050"/>
+          <w:sz w:val="36"/>
+          <w:szCs w:val="24"/>
+        </w:rPr>
+      </w:pPr>
+      <w:r>
+        <w:rPr>
+          <w:color w:val="00B050"/>
+          <w:sz w:val="36"/>
+          <w:szCs w:val="24"/>
+        </w:rPr>
+        <w:lastRenderedPageBreak/>
+        <w:t>BFS Traversal</w:t>
+      </w:r>
+    </w:p>
+    <w:p>
+      <w:pPr>
+        <w:spacing w:after="0"/>
+        <w:rPr>
+          <w:b/>
+          <w:color w:val="00B050"/>
+          <w:sz w:val="40"/>
+          <w:szCs w:val="24"/>
+        </w:rPr>
+      </w:pPr>
+      <w:r>
+        <w:rPr>
+          <w:b/>
+          <w:noProof/>
+          <w:color w:val="00B050"/>
+          <w:sz w:val="40"/>
+          <w:szCs w:val="24"/>
+        </w:rPr>
+        <w:drawing>
+          <wp:inline distT="0" distB="0" distL="0" distR="0">
+            <wp:extent cx="4499162" cy="1727947"/>
+            <wp:effectExtent l="19050" t="0" r="0" b="0"/>
+            <wp:docPr id="34" name="Picture 34"/>
+            <wp:cNvGraphicFramePr>
+              <a:graphicFrameLocks xmlns:a="http://schemas.openxmlformats.org/drawingml/2006/main" noChangeAspect="1"/>
+            </wp:cNvGraphicFramePr>
+            <a:graphic xmlns:a="http://schemas.openxmlformats.org/drawingml/2006/main">
+              <a:graphicData uri="http://schemas.openxmlformats.org/drawingml/2006/picture">
+                <pic:pic xmlns:pic="http://schemas.openxmlformats.org/drawingml/2006/picture">
+                  <pic:nvPicPr>
+                    <pic:cNvPr id="0" name="Picture 34"/>
+                    <pic:cNvPicPr>
+                      <a:picLocks noChangeAspect="1" noChangeArrowheads="1"/>
+                    </pic:cNvPicPr>
+                  </pic:nvPicPr>
+                  <pic:blipFill>
+                    <a:blip r:embed="rId18"/>
+                    <a:srcRect t="26656" r="34406" b="28571"/>
+                    <a:stretch>
+                      <a:fillRect/>
+                    </a:stretch>
+                  </pic:blipFill>
+                  <pic:spPr bwMode="auto">
+                    <a:xfrm>
+                      <a:off x="0" y="0"/>
+                      <a:ext cx="4499162" cy="1727947"/>
+                    </a:xfrm>
+                    <a:prstGeom prst="rect">
+                      <a:avLst/>
+                    </a:prstGeom>
+                    <a:noFill/>
+                    <a:ln w="9525">
+                      <a:noFill/>
+                      <a:miter lim="800000"/>
+                      <a:headEnd/>
+                      <a:tailEnd/>
+                    </a:ln>
+                  </pic:spPr>
+                </pic:pic>
+              </a:graphicData>
+            </a:graphic>
+          </wp:inline>
+        </w:drawing>
+      </w:r>
+      <w:r>
+        <w:rPr>
+          <w:b/>
+          <w:noProof/>
+          <w:color w:val="00B050"/>
+          <w:sz w:val="40"/>
+          <w:szCs w:val="24"/>
+        </w:rPr>
+        <w:drawing>
+          <wp:inline distT="0" distB="0" distL="0" distR="0">
+            <wp:extent cx="5651313" cy="3563471"/>
+            <wp:effectExtent l="19050" t="0" r="6537" b="0"/>
+            <wp:docPr id="31" name="Picture 31"/>
+            <wp:cNvGraphicFramePr>
+              <a:graphicFrameLocks xmlns:a="http://schemas.openxmlformats.org/drawingml/2006/main" noChangeAspect="1"/>
+            </wp:cNvGraphicFramePr>
+            <a:graphic xmlns:a="http://schemas.openxmlformats.org/drawingml/2006/main">
+              <a:graphicData uri="http://schemas.openxmlformats.org/drawingml/2006/picture">
+                <pic:pic xmlns:pic="http://schemas.openxmlformats.org/drawingml/2006/picture">
+                  <pic:nvPicPr>
+                    <pic:cNvPr id="0" name="Picture 31"/>
+                    <pic:cNvPicPr>
+                      <a:picLocks noChangeAspect="1" noChangeArrowheads="1"/>
+                    </pic:cNvPicPr>
+                  </pic:nvPicPr>
+                  <pic:blipFill>
+                    <a:blip r:embed="rId19"/>
+                    <a:srcRect l="4817" t="4530" r="12841" b="3136"/>
+                    <a:stretch>
+                      <a:fillRect/>
+                    </a:stretch>
+                  </pic:blipFill>
+                  <pic:spPr bwMode="auto">
+                    <a:xfrm>
+                      <a:off x="0" y="0"/>
+                      <a:ext cx="5651313" cy="3563471"/>
+                    </a:xfrm>
+                    <a:prstGeom prst="rect">
+                      <a:avLst/>
+                    </a:prstGeom>
+                    <a:noFill/>
+                    <a:ln w="9525">
+                      <a:noFill/>
+                      <a:miter lim="800000"/>
+                      <a:headEnd/>
+                      <a:tailEnd/>
+                    </a:ln>
+                  </pic:spPr>
+                </pic:pic>
+              </a:graphicData>
+            </a:graphic>
+          </wp:inline>
+        </w:drawing>
+      </w:r>
+    </w:p>
+    <w:p>
+      <w:pPr>
+        <w:spacing w:after="0"/>
+        <w:rPr>
+          <w:b/>
+          <w:color w:val="00B050"/>
+          <w:sz w:val="40"/>
+          <w:szCs w:val="24"/>
+        </w:rPr>
+      </w:pPr>
+    </w:p>
+    <w:p>
+      <w:pPr>
+        <w:spacing w:after="0"/>
+        <w:rPr>
+          <w:b/>
+          <w:color w:val="00B050"/>
+          <w:sz w:val="40"/>
+          <w:szCs w:val="24"/>
+        </w:rPr>
+      </w:pPr>
+      <w:r>
+        <w:rPr>
+          <w:b/>
+          <w:color w:val="00B050"/>
+          <w:sz w:val="40"/>
+          <w:szCs w:val="24"/>
+        </w:rPr>
+        <w:t>BFS Traversal with tracking level:</w:t>
+      </w:r>
+    </w:p>
+    <w:p>
+      <w:pPr>
+        <w:spacing w:after="0"/>
+        <w:rPr>
+          <w:b/>
+          <w:color w:val="00B050"/>
+          <w:sz w:val="40"/>
+          <w:szCs w:val="24"/>
+        </w:rPr>
+      </w:pPr>
+      <w:r>
+        <w:rPr>
+          <w:b/>
+          <w:noProof/>
+          <w:color w:val="00B050"/>
+          <w:sz w:val="40"/>
+          <w:szCs w:val="24"/>
+        </w:rPr>
+        <w:drawing>
+          <wp:inline distT="0" distB="0" distL="0" distR="0">
+            <wp:extent cx="4459007" cy="2129425"/>
+            <wp:effectExtent l="19050" t="0" r="0" b="0"/>
+            <wp:docPr id="61" name="Picture 61"/>
+            <wp:cNvGraphicFramePr>
+              <a:graphicFrameLocks xmlns:a="http://schemas.openxmlformats.org/drawingml/2006/main" noChangeAspect="1"/>
+            </wp:cNvGraphicFramePr>
+            <a:graphic xmlns:a="http://schemas.openxmlformats.org/drawingml/2006/main">
+              <a:graphicData uri="http://schemas.openxmlformats.org/drawingml/2006/picture">
+                <pic:pic xmlns:pic="http://schemas.openxmlformats.org/drawingml/2006/picture">
+                  <pic:nvPicPr>
+                    <pic:cNvPr id="0" name="Picture 61"/>
+                    <pic:cNvPicPr>
+                      <a:picLocks noChangeAspect="1" noChangeArrowheads="1"/>
+                    </pic:cNvPicPr>
+                  </pic:nvPicPr>
+                  <pic:blipFill>
+                    <a:blip r:embed="rId20"/>
+                    <a:srcRect t="24026" r="34979" b="20779"/>
+                    <a:stretch>
+                      <a:fillRect/>
+                    </a:stretch>
+                  </pic:blipFill>
+                  <pic:spPr bwMode="auto">
+                    <a:xfrm>
+                      <a:off x="0" y="0"/>
+                      <a:ext cx="4459007" cy="2129425"/>
+                    </a:xfrm>
+                    <a:prstGeom prst="rect">
+                      <a:avLst/>
+                    </a:prstGeom>
+                    <a:noFill/>
+                    <a:ln w="9525">
+                      <a:noFill/>
+                      <a:miter lim="800000"/>
+                      <a:headEnd/>
+                      <a:tailEnd/>
+                    </a:ln>
+                  </pic:spPr>
+                </pic:pic>
+              </a:graphicData>
+            </a:graphic>
+          </wp:inline>
+        </w:drawing>
+      </w:r>
+    </w:p>
+    <w:p>
+      <w:pPr>
+        <w:spacing w:after="0"/>
+        <w:ind w:left="2160" w:hanging="2160"/>
+        <w:rPr>
+          <w:b/>
+          <w:color w:val="00B050"/>
+          <w:sz w:val="40"/>
+          <w:szCs w:val="24"/>
+        </w:rPr>
+      </w:pPr>
+      <w:r>
+        <w:rPr>
+          <w:b/>
+          <w:noProof/>
+          <w:color w:val="00B050"/>
+          <w:sz w:val="40"/>
+          <w:szCs w:val="24"/>
+        </w:rPr>
+        <w:lastRenderedPageBreak/>
+        <w:drawing>
+          <wp:inline distT="0" distB="0" distL="0" distR="0">
+            <wp:extent cx="4632512" cy="7947212"/>
+            <wp:effectExtent l="19050" t="0" r="0" b="0"/>
+            <wp:docPr id="37" name="Picture 37"/>
+            <wp:cNvGraphicFramePr>
+              <a:graphicFrameLocks xmlns:a="http://schemas.openxmlformats.org/drawingml/2006/main" noChangeAspect="1"/>
+            </wp:cNvGraphicFramePr>
+            <a:graphic xmlns:a="http://schemas.openxmlformats.org/drawingml/2006/main">
+              <a:graphicData uri="http://schemas.openxmlformats.org/drawingml/2006/picture">
+                <pic:pic xmlns:pic="http://schemas.openxmlformats.org/drawingml/2006/picture">
+                  <pic:nvPicPr>
+                    <pic:cNvPr id="0" name="Picture 37"/>
+                    <pic:cNvPicPr>
+                      <a:picLocks noChangeAspect="1" noChangeArrowheads="1"/>
+                    </pic:cNvPicPr>
+                  </pic:nvPicPr>
+                  <pic:blipFill>
+                    <a:blip r:embed="rId21"/>
+                    <a:srcRect l="1193" r="31235"/>
+                    <a:stretch>
+                      <a:fillRect/>
+                    </a:stretch>
+                  </pic:blipFill>
+                  <pic:spPr bwMode="auto">
+                    <a:xfrm>
+                      <a:off x="0" y="0"/>
+                      <a:ext cx="4632512" cy="7947212"/>
+                    </a:xfrm>
+                    <a:prstGeom prst="rect">
+                      <a:avLst/>
+                    </a:prstGeom>
+                    <a:noFill/>
+                    <a:ln w="9525">
+                      <a:noFill/>
+                      <a:miter lim="800000"/>
+                      <a:headEnd/>
+                      <a:tailEnd/>
+                    </a:ln>
+                  </pic:spPr>
+                </pic:pic>
+              </a:graphicData>
+            </a:graphic>
+          </wp:inline>
+        </w:drawing>
+      </w:r>
+      <w:r>
+        <w:rPr>
+          <w:b/>
+          <w:noProof/>
+          <w:color w:val="00B050"/>
+          <w:sz w:val="40"/>
+          <w:szCs w:val="24"/>
+        </w:rPr>
+        <w:drawing>
+          <wp:inline distT="0" distB="0" distL="0" distR="0">
+            <wp:extent cx="1941534" cy="7947765"/>
+            <wp:effectExtent l="19050" t="0" r="1566" b="0"/>
+            <wp:docPr id="46" name="Picture 46"/>
+            <wp:cNvGraphicFramePr>
+              <a:graphicFrameLocks xmlns:a="http://schemas.openxmlformats.org/drawingml/2006/main" noChangeAspect="1"/>
+            </wp:cNvGraphicFramePr>
+            <a:graphic xmlns:a="http://schemas.openxmlformats.org/drawingml/2006/main">
+              <a:graphicData uri="http://schemas.openxmlformats.org/drawingml/2006/picture">
+                <pic:pic xmlns:pic="http://schemas.openxmlformats.org/drawingml/2006/picture">
+                  <pic:nvPicPr>
+                    <pic:cNvPr id="0" name="Picture 46"/>
+                    <pic:cNvPicPr>
+                      <a:picLocks noChangeAspect="1" noChangeArrowheads="1"/>
+                    </pic:cNvPicPr>
+                  </pic:nvPicPr>
+                  <pic:blipFill>
+                    <a:blip r:embed="rId22" cstate="print"/>
+                    <a:srcRect l="4599"/>
+                    <a:stretch>
+                      <a:fillRect/>
+                    </a:stretch>
+                  </pic:blipFill>
+                  <pic:spPr bwMode="auto">
+                    <a:xfrm>
+                      <a:off x="0" y="0"/>
+                      <a:ext cx="1941534" cy="7947765"/>
+                    </a:xfrm>
+                    <a:prstGeom prst="rect">
+                      <a:avLst/>
+                    </a:prstGeom>
+                    <a:noFill/>
+                    <a:ln w="9525">
+                      <a:noFill/>
+                      <a:miter lim="800000"/>
+                      <a:headEnd/>
+                      <a:tailEnd/>
+                    </a:ln>
+                  </pic:spPr>
+                </pic:pic>
+              </a:graphicData>
+            </a:graphic>
+          </wp:inline>
+        </w:drawing>
+      </w:r>
+    </w:p>
+    <w:p>
+      <w:pPr>
+        <w:spacing w:after="0"/>
+        <w:ind w:left="2160" w:hanging="2160"/>
+        <w:rPr>
+          <w:b/>
+          <w:color w:val="00B050"/>
+          <w:sz w:val="40"/>
+          <w:szCs w:val="24"/>
+        </w:rPr>
+      </w:pPr>
+    </w:p>
+    <w:p>
+      <w:pPr>
+        <w:spacing w:after="0"/>
+        <w:ind w:left="2160" w:hanging="2160"/>
+        <w:rPr>
+          <w:b/>
+          <w:color w:val="00B050"/>
+          <w:sz w:val="40"/>
+          <w:szCs w:val="24"/>
+        </w:rPr>
+      </w:pPr>
+    </w:p>
+    <w:p>
+      <w:pPr>
+        <w:spacing w:after="0"/>
+        <w:ind w:left="2160" w:hanging="2160"/>
+        <w:rPr>
+          <w:b/>
+          <w:color w:val="00B050"/>
+          <w:sz w:val="40"/>
+          <w:szCs w:val="24"/>
+        </w:rPr>
+      </w:pPr>
+    </w:p>
+    <w:p>
+      <w:pPr>
+        <w:spacing w:after="0"/>
+        <w:ind w:left="2160" w:hanging="2160"/>
+        <w:rPr>
+          <w:b/>
+          <w:color w:val="00B050"/>
+          <w:sz w:val="40"/>
+          <w:szCs w:val="24"/>
+        </w:rPr>
+      </w:pPr>
+      <w:r>
+        <w:rPr>
+          <w:b/>
+          <w:color w:val="00B050"/>
+          <w:sz w:val="40"/>
+          <w:szCs w:val="24"/>
+        </w:rPr>
+        <w:lastRenderedPageBreak/>
+        <w:t>BFS Traversal with level using pair:</w:t>
+      </w:r>
+    </w:p>
+    <w:p>
+      <w:pPr>
+        <w:spacing w:after="0"/>
+        <w:ind w:left="2160" w:hanging="2160"/>
+        <w:rPr>
+          <w:b/>
+          <w:color w:val="00B050"/>
+          <w:sz w:val="40"/>
+          <w:szCs w:val="24"/>
+        </w:rPr>
+      </w:pPr>
+      <w:r>
+        <w:rPr>
+          <w:b/>
+          <w:noProof/>
+          <w:color w:val="00B050"/>
+          <w:sz w:val="40"/>
+          <w:szCs w:val="24"/>
+        </w:rPr>
+        <w:drawing>
+          <wp:inline distT="0" distB="0" distL="0" distR="0">
+            <wp:extent cx="4170906" cy="7941501"/>
+            <wp:effectExtent l="19050" t="0" r="1044" b="0"/>
+            <wp:docPr id="49" name="Picture 49"/>
+            <wp:cNvGraphicFramePr>
+              <a:graphicFrameLocks xmlns:a="http://schemas.openxmlformats.org/drawingml/2006/main" noChangeAspect="1"/>
+            </wp:cNvGraphicFramePr>
+            <a:graphic xmlns:a="http://schemas.openxmlformats.org/drawingml/2006/main">
+              <a:graphicData uri="http://schemas.openxmlformats.org/drawingml/2006/picture">
+                <pic:pic xmlns:pic="http://schemas.openxmlformats.org/drawingml/2006/picture">
+                  <pic:nvPicPr>
+                    <pic:cNvPr id="0" name="Picture 49"/>
+                    <pic:cNvPicPr>
+                      <a:picLocks noChangeAspect="1" noChangeArrowheads="1"/>
+                    </pic:cNvPicPr>
+                  </pic:nvPicPr>
+                  <pic:blipFill>
+                    <a:blip r:embed="rId23" cstate="print"/>
+                    <a:srcRect r="39275"/>
+                    <a:stretch>
+                      <a:fillRect/>
+                    </a:stretch>
+                  </pic:blipFill>
+                  <pic:spPr bwMode="auto">
+                    <a:xfrm>
+                      <a:off x="0" y="0"/>
+                      <a:ext cx="4170906" cy="7941501"/>
+                    </a:xfrm>
+                    <a:prstGeom prst="rect">
+                      <a:avLst/>
+                    </a:prstGeom>
+                    <a:noFill/>
+                    <a:ln w="9525">
+                      <a:noFill/>
+                      <a:miter lim="800000"/>
+                      <a:headEnd/>
+                      <a:tailEnd/>
+                    </a:ln>
+                  </pic:spPr>
+                </pic:pic>
+              </a:graphicData>
+            </a:graphic>
+          </wp:inline>
+        </w:drawing>
+      </w:r>
+      <w:r>
+        <w:rPr>
+          <w:b/>
+          <w:noProof/>
+          <w:color w:val="00B050"/>
+          <w:sz w:val="40"/>
+          <w:szCs w:val="24"/>
+        </w:rPr>
+        <w:drawing>
+          <wp:inline distT="0" distB="0" distL="0" distR="0">
+            <wp:extent cx="2294255" cy="7947764"/>
+            <wp:effectExtent l="19050" t="0" r="0" b="0"/>
+            <wp:docPr id="52" name="Picture 52"/>
+            <wp:cNvGraphicFramePr>
+              <a:graphicFrameLocks xmlns:a="http://schemas.openxmlformats.org/drawingml/2006/main" noChangeAspect="1"/>
+            </wp:cNvGraphicFramePr>
+            <a:graphic xmlns:a="http://schemas.openxmlformats.org/drawingml/2006/main">
+              <a:graphicData uri="http://schemas.openxmlformats.org/drawingml/2006/picture">
+                <pic:pic xmlns:pic="http://schemas.openxmlformats.org/drawingml/2006/picture">
+                  <pic:nvPicPr>
+                    <pic:cNvPr id="0" name="Picture 52"/>
+                    <pic:cNvPicPr>
+                      <a:picLocks noChangeAspect="1" noChangeArrowheads="1"/>
+                    </pic:cNvPicPr>
+                  </pic:nvPicPr>
+                  <pic:blipFill>
+                    <a:blip r:embed="rId24" cstate="print"/>
+                    <a:srcRect l="3864"/>
+                    <a:stretch>
+                      <a:fillRect/>
+                    </a:stretch>
+                  </pic:blipFill>
+                  <pic:spPr bwMode="auto">
+                    <a:xfrm>
+                      <a:off x="0" y="0"/>
+                      <a:ext cx="2294255" cy="7947764"/>
+                    </a:xfrm>
+                    <a:prstGeom prst="rect">
+                      <a:avLst/>
+                    </a:prstGeom>
+                    <a:noFill/>
+                    <a:ln w="9525">
+                      <a:noFill/>
+                      <a:miter lim="800000"/>
+                      <a:headEnd/>
+                      <a:tailEnd/>
+                    </a:ln>
+                  </pic:spPr>
+                </pic:pic>
+              </a:graphicData>
+            </a:graphic>
+          </wp:inline>
+        </w:drawing>
+      </w:r>
+    </w:p>
+    <w:p>
+      <w:pPr>
+        <w:spacing w:after="0"/>
+        <w:ind w:left="2160" w:hanging="2160"/>
+        <w:rPr>
+          <w:b/>
+          <w:color w:val="00B050"/>
+          <w:sz w:val="40"/>
+          <w:szCs w:val="24"/>
+        </w:rPr>
+      </w:pPr>
+    </w:p>
+    <w:p>
+      <w:pPr>
+        <w:spacing w:after="0"/>
+        <w:ind w:left="2160" w:hanging="2160"/>
+        <w:rPr>
+          <w:b/>
+          <w:color w:val="00B050"/>
+          <w:sz w:val="40"/>
+          <w:szCs w:val="24"/>
+        </w:rPr>
+      </w:pPr>
+    </w:p>
+    <w:p>
+      <w:pPr>
+        <w:spacing w:after="0"/>
+        <w:ind w:left="2160" w:hanging="2160"/>
+        <w:rPr>
+          <w:b/>
+          <w:color w:val="00B050"/>
+          <w:sz w:val="40"/>
+          <w:szCs w:val="24"/>
+        </w:rPr>
+      </w:pPr>
+      <w:r>
+        <w:rPr>
+          <w:b/>
+          <w:color w:val="00B050"/>
+          <w:sz w:val="40"/>
+          <w:szCs w:val="24"/>
+        </w:rPr>
+        <w:lastRenderedPageBreak/>
+        <w:t>Shortest Path Printing:</w:t>
+      </w:r>
+    </w:p>
+    <w:p>
+      <w:pPr>
+        <w:spacing w:after="0"/>
+        <w:ind w:left="2160" w:hanging="2160"/>
+        <w:rPr>
+          <w:b/>
+          <w:color w:val="00B050"/>
+          <w:sz w:val="40"/>
+          <w:szCs w:val="24"/>
+        </w:rPr>
+      </w:pPr>
+      <w:r>
+        <w:rPr>
+          <w:b/>
+          <w:noProof/>
+          <w:color w:val="00B050"/>
+          <w:sz w:val="40"/>
+          <w:szCs w:val="24"/>
+        </w:rPr>
+        <w:drawing>
+          <wp:inline distT="0" distB="0" distL="0" distR="0">
+            <wp:extent cx="4189695" cy="8799534"/>
+            <wp:effectExtent l="19050" t="0" r="1305" b="0"/>
+            <wp:docPr id="64" name="Picture 64"/>
+            <wp:cNvGraphicFramePr>
+              <a:graphicFrameLocks xmlns:a="http://schemas.openxmlformats.org/drawingml/2006/main" noChangeAspect="1"/>
+            </wp:cNvGraphicFramePr>
+            <a:graphic xmlns:a="http://schemas.openxmlformats.org/drawingml/2006/main">
+              <a:graphicData uri="http://schemas.openxmlformats.org/drawingml/2006/picture">
+                <pic:pic xmlns:pic="http://schemas.openxmlformats.org/drawingml/2006/picture">
+                  <pic:nvPicPr>
+                    <pic:cNvPr id="0" name="Picture 64"/>
+                    <pic:cNvPicPr>
+                      <a:picLocks noChangeAspect="1" noChangeArrowheads="1"/>
+                    </pic:cNvPicPr>
+                  </pic:nvPicPr>
+                  <pic:blipFill>
+                    <a:blip r:embed="rId25"/>
+                    <a:srcRect r="38905"/>
+                    <a:stretch>
+                      <a:fillRect/>
+                    </a:stretch>
+                  </pic:blipFill>
+                  <pic:spPr bwMode="auto">
+                    <a:xfrm>
+                      <a:off x="0" y="0"/>
+                      <a:ext cx="4189695" cy="8799534"/>
+                    </a:xfrm>
+                    <a:prstGeom prst="rect">
+                      <a:avLst/>
+                    </a:prstGeom>
+                    <a:noFill/>
+                    <a:ln w="9525">
+                      <a:noFill/>
+                      <a:miter lim="800000"/>
+                      <a:headEnd/>
+                      <a:tailEnd/>
+                    </a:ln>
+                  </pic:spPr>
+                </pic:pic>
+              </a:graphicData>
+            </a:graphic>
+          </wp:inline>
+        </w:drawing>
+      </w:r>
+      <w:r>
+        <w:rPr>
+          <w:b/>
+          <w:noProof/>
+          <w:color w:val="00B050"/>
+          <w:sz w:val="40"/>
+          <w:szCs w:val="24"/>
+        </w:rPr>
+        <w:drawing>
+          <wp:inline distT="0" distB="0" distL="0" distR="0">
+            <wp:extent cx="2274832" cy="8798525"/>
+            <wp:effectExtent l="19050" t="0" r="0" b="0"/>
+            <wp:docPr id="67" name="Picture 67"/>
+            <wp:cNvGraphicFramePr>
+              <a:graphicFrameLocks xmlns:a="http://schemas.openxmlformats.org/drawingml/2006/main" noChangeAspect="1"/>
+            </wp:cNvGraphicFramePr>
+            <a:graphic xmlns:a="http://schemas.openxmlformats.org/drawingml/2006/main">
+              <a:graphicData uri="http://schemas.openxmlformats.org/drawingml/2006/picture">
+                <pic:pic xmlns:pic="http://schemas.openxmlformats.org/drawingml/2006/picture">
+                  <pic:nvPicPr>
+                    <pic:cNvPr id="0" name="Picture 67"/>
+                    <pic:cNvPicPr>
+                      <a:picLocks noChangeAspect="1" noChangeArrowheads="1"/>
+                    </pic:cNvPicPr>
+                  </pic:nvPicPr>
+                  <pic:blipFill>
+                    <a:blip r:embed="rId26" cstate="print"/>
+                    <a:srcRect l="4714"/>
+                    <a:stretch>
+                      <a:fillRect/>
+                    </a:stretch>
+                  </pic:blipFill>
+                  <pic:spPr bwMode="auto">
+                    <a:xfrm>
+                      <a:off x="0" y="0"/>
+                      <a:ext cx="2275093" cy="8799535"/>
+                    </a:xfrm>
+                    <a:prstGeom prst="rect">
+                      <a:avLst/>
+                    </a:prstGeom>
+                    <a:noFill/>
+                    <a:ln w="9525">
+                      <a:noFill/>
+                      <a:miter lim="800000"/>
+                      <a:headEnd/>
+                      <a:tailEnd/>
+                    </a:ln>
+                  </pic:spPr>
+                </pic:pic>
+              </a:graphicData>
+            </a:graphic>
+          </wp:inline>
+        </w:drawing>
+      </w:r>
+    </w:p>
+    <w:p>
+      <w:pPr>
+        <w:spacing w:after="0"/>
+        <w:ind w:left="2160" w:hanging="2160"/>
+        <w:rPr>
+          <w:b/>
+          <w:color w:val="00B050"/>
+          <w:sz w:val="40"/>
+          <w:szCs w:val="24"/>
+        </w:rPr>
       </w:pPr>
     </w:p>
     <w:sectPr>
-      <w:headerReference w:type="default" r:id="rId8"/>
+      <w:headerReference w:type="default" r:id="rId27"/>
       <w:pgSz w:w="12240" w:h="15840"/>
       <w:pgMar w:top="360" w:right="720" w:bottom="360" w:left="720" w:header="288" w:footer="720" w:gutter="0"/>
       <w:cols w:space="720"/>
@@ -149,7 +1573,7 @@
             <w:noProof/>
             <w:color w:val="00B050"/>
           </w:rPr>
-          <w:t>1</w:t>
+          <w:t>9</w:t>
         </w:r>
         <w:r>
           <w:rPr>

</xml_diff>